<commit_message>
izmenjeno uputstvo za pokretanje aplikacije
</commit_message>
<xml_diff>
--- a/Uputstvo za pokretanje aplikacije.docx
+++ b/Uputstvo za pokretanje aplikacije.docx
@@ -54,7 +54,19 @@
         <w:rPr>
           <w:rFonts w:ascii="Times New Roman" w:hAnsi="Times New Roman" w:cs="Times New Roman"/>
         </w:rPr>
-        <w:t>, a password nema, kao što stoji i u application.properties fajlu u aplikaciji. Nakon što je konekcija uspešno pokrenuta, potrebno je napaviti novu šemu, čiji će naziv biti: diplomski, što takođe stoji u application.properties.</w:t>
+        <w:t>, a password nema, kao što stoji i u application.properties fajlu u aplikaciji. Nakon što je konekcija uspešno pokrenuta, potrebno je nap</w:t>
+      </w:r>
+      <w:r>
+        <w:rPr>
+          <w:rFonts w:ascii="Times New Roman" w:hAnsi="Times New Roman" w:cs="Times New Roman"/>
+        </w:rPr>
+        <w:t>r</w:t>
+      </w:r>
+      <w:r>
+        <w:rPr>
+          <w:rFonts w:ascii="Times New Roman" w:hAnsi="Times New Roman" w:cs="Times New Roman"/>
+        </w:rPr>
+        <w:t>aviti novu šemu, čiji će naziv biti: diplomski, što takođe stoji u application.properties.</w:t>
       </w:r>
     </w:p>
     <w:p>
@@ -121,7 +133,15 @@
         <w:rPr>
           <w:rFonts w:ascii="Times New Roman" w:hAnsi="Times New Roman" w:cs="Times New Roman"/>
         </w:rPr>
-        <w:t>Pomoću komandne linije u Intellij-u navigirati do foldera Diplomski/frontend/src/main/frontend i tu ukucati komandu npm start.</w:t>
+        <w:t xml:space="preserve">Pomoću komandne linije </w:t>
+      </w:r>
+      <w:bookmarkStart w:id="0" w:name="_GoBack"/>
+      <w:bookmarkEnd w:id="0"/>
+      <w:r>
+        <w:rPr>
+          <w:rFonts w:ascii="Times New Roman" w:hAnsi="Times New Roman" w:cs="Times New Roman"/>
+        </w:rPr>
+        <w:t>u Intellij-u navigirati do foldera Diplomski/frontend/src/main/frontend i tu ukucati komandu npm start.</w:t>
       </w:r>
     </w:p>
     <w:p>
@@ -139,7 +159,13 @@
         <w:rPr>
           <w:rFonts w:ascii="Times New Roman" w:hAnsi="Times New Roman" w:cs="Times New Roman"/>
         </w:rPr>
-        <w:t>Otvoriti klasu Diplomsku, koja je anotirana sa @SpringBootApplication i pokrenuti metodu main(). U ovom momentu, dok se aplikacija bude pokretala, biće izvršena i incijalizacija baze.</w:t>
+        <w:t>Otvoriti klasu Diplomski</w:t>
+      </w:r>
+      <w:r>
+        <w:rPr>
+          <w:rFonts w:ascii="Times New Roman" w:hAnsi="Times New Roman" w:cs="Times New Roman"/>
+        </w:rPr>
+        <w:t>, koja je anotirana sa @SpringBootApplication i pokrenuti metodu main(). U ovom momentu, dok se aplikacija bude pokretala, biće izvršena i incijalizacija baze.</w:t>
       </w:r>
     </w:p>
     <w:p>
@@ -243,14 +269,7 @@
           <w:rFonts w:ascii="Times New Roman" w:hAnsi="Times New Roman" w:cs="Times New Roman"/>
           <w:i/>
         </w:rPr>
-        <w:t>sp</w:t>
-      </w:r>
-      <w:r>
-        <w:rPr>
-          <w:rFonts w:ascii="Times New Roman" w:hAnsi="Times New Roman" w:cs="Times New Roman"/>
-          <w:i/>
-        </w:rPr>
-        <w:t xml:space="preserve">ring.datasource.initialize </w:t>
+        <w:t xml:space="preserve">spring.datasource.initialize </w:t>
       </w:r>
       <w:r>
         <w:rPr>
@@ -258,8 +277,6 @@
         </w:rPr>
         <w:t>treba da se vrati na false, osim ako nije izmenjen data.sql fajl. U tom slučaju je potrebno obrisati šemu iz baze podataka, kreirati novu i opet je inicijalizovati.</w:t>
       </w:r>
-      <w:bookmarkStart w:id="0" w:name="_GoBack"/>
-      <w:bookmarkEnd w:id="0"/>
     </w:p>
     <w:sectPr>
       <w:pgSz w:w="11906" w:h="16838"/>

</xml_diff>